<commit_message>
Functioneel en Technisch ontwerp geüpdated
</commit_message>
<xml_diff>
--- a/Voor Beoordeling/1. Vooronderzoek en Requirements 2020/Editable word docs 2020/1. Haalbaarheidsstudie.docx
+++ b/Voor Beoordeling/1. Vooronderzoek en Requirements 2020/Editable word docs 2020/1. Haalbaarheidsstudie.docx
@@ -3,19 +3,46 @@
 <w:document xmlns:wpc="http://schemas.microsoft.com/office/word/2010/wordprocessingCanvas" xmlns:cx="http://schemas.microsoft.com/office/drawing/2014/chartex" xmlns:cx1="http://schemas.microsoft.com/office/drawing/2015/9/8/chartex" xmlns:cx2="http://schemas.microsoft.com/office/drawing/2015/10/21/chartex" xmlns:cx3="http://schemas.microsoft.com/office/drawing/2016/5/9/chartex" xmlns:cx4="http://schemas.microsoft.com/office/drawing/2016/5/10/chartex" xmlns:cx5="http://schemas.microsoft.com/office/drawing/2016/5/11/chartex" xmlns:cx6="http://schemas.microsoft.com/office/drawing/2016/5/12/chartex" xmlns:cx7="http://schemas.microsoft.com/office/drawing/2016/5/13/chartex" xmlns:cx8="http://schemas.microsoft.com/office/drawing/2016/5/14/chartex" xmlns:mc="http://schemas.openxmlformats.org/markup-compatibility/2006" xmlns:aink="http://schemas.microsoft.com/office/drawing/2016/ink" xmlns:am3d="http://schemas.microsoft.com/office/drawing/2017/model3d" xmlns:o="urn:schemas-microsoft-com:office:office" xmlns:r="http://schemas.openxmlformats.org/officeDocument/2006/relationships" xmlns:m="http://schemas.openxmlformats.org/officeDocument/2006/math" xmlns:v="urn:schemas-microsoft-com:vml" xmlns:wp14="http://schemas.microsoft.com/office/word/2010/wordprocessingDrawing" xmlns:wp="http://schemas.openxmlformats.org/drawingml/2006/wordprocessingDrawing" xmlns:w10="urn:schemas-microsoft-com:office:word" xmlns:w="http://schemas.openxmlformats.org/wordprocessingml/2006/main" xmlns:w14="http://schemas.microsoft.com/office/word/2010/wordml" xmlns:w15="http://schemas.microsoft.com/office/word/2012/wordml" xmlns:w16cex="http://schemas.microsoft.com/office/word/2018/wordml/cex" xmlns:w16cid="http://schemas.microsoft.com/office/word/2016/wordml/cid" xmlns:w16="http://schemas.microsoft.com/office/word/2018/wordml" xmlns:w16se="http://schemas.microsoft.com/office/word/2015/wordml/symex" xmlns:wpg="http://schemas.microsoft.com/office/word/2010/wordprocessingGroup" xmlns:wpi="http://schemas.microsoft.com/office/word/2010/wordprocessingInk" xmlns:wne="http://schemas.microsoft.com/office/word/2006/wordml" xmlns:wps="http://schemas.microsoft.com/office/word/2010/wordprocessingShape" mc:Ignorable="w14 w15 w16se w16cid w16 w16cex wp14">
   <w:body>
     <w:p>
+      <w:r>
+        <w:t>Haalbaarheidsstudie</w:t>
+      </w:r>
+      <w:r>
+        <w:br/>
+      </w:r>
+      <w:r>
+        <w:t>Es</w:t>
+      </w:r>
+      <w:r>
+        <w:t>ther Adjei Me</w:t>
+      </w:r>
+      <w:r>
+        <w:t>n</w:t>
+      </w:r>
+      <w:r>
+        <w:t>sah</w:t>
+      </w:r>
+      <w:r>
+        <w:br/>
+      </w:r>
+      <w:r>
+        <w:t>Hogeschool NOVI B.V./Erik Mols</w:t>
+      </w:r>
+    </w:p>
+    <w:p>
       <w:pPr>
         <w:rPr>
           <w:b/>
           <w:bCs/>
         </w:rPr>
       </w:pPr>
-      <w:r>
+    </w:p>
+    <w:p>
+      <w:pPr>
         <w:rPr>
           <w:b/>
           <w:bCs/>
         </w:rPr>
-        <w:t>De Haalbaarheidsstudie</w:t>
-      </w:r>
+      </w:pPr>
     </w:p>
     <w:p>
       <w:pPr>
@@ -24,48 +51,280 @@
           <w:bCs/>
         </w:rPr>
       </w:pPr>
-      <w:r>
+    </w:p>
+    <w:p>
+      <w:pPr>
         <w:rPr>
           <w:b/>
           <w:bCs/>
         </w:rPr>
-        <w:t>Definitie</w:t>
-      </w:r>
-      <w:r>
+      </w:pPr>
+    </w:p>
+    <w:p>
+      <w:pPr>
         <w:rPr>
           <w:b/>
           <w:bCs/>
         </w:rPr>
-        <w:t>:</w:t>
-      </w:r>
+      </w:pPr>
     </w:p>
     <w:p>
-      <w:r>
-        <w:t xml:space="preserve">Met een haalbaarheidsstudie en systeemanalyse probeert men antwoorden te vinden op </w:t>
-      </w:r>
-      <w:r>
-        <w:t xml:space="preserve">de volgende vragen: </w:t>
-      </w:r>
-      <w:r>
-        <w:t xml:space="preserve">(waarom, </w:t>
-      </w:r>
-      <w:r>
-        <w:t xml:space="preserve">hoe </w:t>
-      </w:r>
-      <w:r>
-        <w:t xml:space="preserve">en </w:t>
-      </w:r>
-      <w:r>
-        <w:t xml:space="preserve">wat </w:t>
-      </w:r>
-      <w:r>
-        <w:t>het informatiesysteem gaat doen</w:t>
-      </w:r>
-      <w:r>
-        <w:t>) Het doel van de definitiestudie is dan ook om te kijken of het te maken informatiesysteem er redelijkerwijs kan komen.</w:t>
-      </w:r>
+      <w:pPr>
+        <w:rPr>
+          <w:b/>
+          <w:bCs/>
+        </w:rPr>
+      </w:pPr>
     </w:p>
     <w:p>
+      <w:pPr>
+        <w:rPr>
+          <w:b/>
+          <w:bCs/>
+        </w:rPr>
+      </w:pPr>
+    </w:p>
+    <w:p>
+      <w:pPr>
+        <w:rPr>
+          <w:b/>
+          <w:bCs/>
+        </w:rPr>
+      </w:pPr>
+    </w:p>
+    <w:p>
+      <w:pPr>
+        <w:rPr>
+          <w:b/>
+          <w:bCs/>
+        </w:rPr>
+      </w:pPr>
+    </w:p>
+    <w:p>
+      <w:pPr>
+        <w:rPr>
+          <w:b/>
+          <w:bCs/>
+        </w:rPr>
+      </w:pPr>
+    </w:p>
+    <w:p>
+      <w:pPr>
+        <w:rPr>
+          <w:b/>
+          <w:bCs/>
+        </w:rPr>
+      </w:pPr>
+    </w:p>
+    <w:p>
+      <w:pPr>
+        <w:rPr>
+          <w:b/>
+          <w:bCs/>
+        </w:rPr>
+      </w:pPr>
+    </w:p>
+    <w:p>
+      <w:pPr>
+        <w:rPr>
+          <w:b/>
+          <w:bCs/>
+        </w:rPr>
+      </w:pPr>
+    </w:p>
+    <w:p>
+      <w:pPr>
+        <w:rPr>
+          <w:b/>
+          <w:bCs/>
+        </w:rPr>
+      </w:pPr>
+    </w:p>
+    <w:p>
+      <w:pPr>
+        <w:rPr>
+          <w:b/>
+          <w:bCs/>
+        </w:rPr>
+      </w:pPr>
+    </w:p>
+    <w:p>
+      <w:pPr>
+        <w:rPr>
+          <w:b/>
+          <w:bCs/>
+        </w:rPr>
+      </w:pPr>
+    </w:p>
+    <w:p>
+      <w:pPr>
+        <w:rPr>
+          <w:b/>
+          <w:bCs/>
+        </w:rPr>
+      </w:pPr>
+    </w:p>
+    <w:p>
+      <w:pPr>
+        <w:rPr>
+          <w:b/>
+          <w:bCs/>
+        </w:rPr>
+      </w:pPr>
+    </w:p>
+    <w:p>
+      <w:pPr>
+        <w:rPr>
+          <w:b/>
+          <w:bCs/>
+        </w:rPr>
+      </w:pPr>
+    </w:p>
+    <w:p>
+      <w:pPr>
+        <w:rPr>
+          <w:b/>
+          <w:bCs/>
+        </w:rPr>
+      </w:pPr>
+    </w:p>
+    <w:p>
+      <w:pPr>
+        <w:rPr>
+          <w:b/>
+          <w:bCs/>
+        </w:rPr>
+      </w:pPr>
+    </w:p>
+    <w:p>
+      <w:pPr>
+        <w:rPr>
+          <w:b/>
+          <w:bCs/>
+        </w:rPr>
+      </w:pPr>
+    </w:p>
+    <w:p>
+      <w:pPr>
+        <w:rPr>
+          <w:b/>
+          <w:bCs/>
+        </w:rPr>
+      </w:pPr>
+    </w:p>
+    <w:p>
+      <w:pPr>
+        <w:rPr>
+          <w:b/>
+          <w:bCs/>
+        </w:rPr>
+      </w:pPr>
+    </w:p>
+    <w:p>
+      <w:pPr>
+        <w:rPr>
+          <w:b/>
+          <w:bCs/>
+        </w:rPr>
+      </w:pPr>
+    </w:p>
+    <w:p>
+      <w:pPr>
+        <w:rPr>
+          <w:b/>
+          <w:bCs/>
+        </w:rPr>
+      </w:pPr>
+    </w:p>
+    <w:p>
+      <w:pPr>
+        <w:rPr>
+          <w:b/>
+          <w:bCs/>
+        </w:rPr>
+      </w:pPr>
+    </w:p>
+    <w:p>
+      <w:pPr>
+        <w:rPr>
+          <w:b/>
+          <w:bCs/>
+        </w:rPr>
+      </w:pPr>
+    </w:p>
+    <w:p>
+      <w:pPr>
+        <w:rPr>
+          <w:b/>
+          <w:bCs/>
+        </w:rPr>
+      </w:pPr>
+    </w:p>
+    <w:p>
+      <w:pPr>
+        <w:rPr>
+          <w:b/>
+          <w:bCs/>
+        </w:rPr>
+      </w:pPr>
+      <w:r>
+        <w:rPr>
+          <w:b/>
+          <w:bCs/>
+        </w:rPr>
+        <w:lastRenderedPageBreak/>
+        <w:t>De Haalbaarheidsstudie</w:t>
+      </w:r>
+    </w:p>
+    <w:p>
+      <w:pPr>
+        <w:rPr>
+          <w:b/>
+          <w:bCs/>
+        </w:rPr>
+      </w:pPr>
+      <w:r>
+        <w:rPr>
+          <w:b/>
+          <w:bCs/>
+        </w:rPr>
+        <w:t>Definitie</w:t>
+      </w:r>
+      <w:r>
+        <w:rPr>
+          <w:b/>
+          <w:bCs/>
+        </w:rPr>
+        <w:t>:</w:t>
+      </w:r>
+    </w:p>
+    <w:p>
+      <w:r>
+        <w:t xml:space="preserve">Met een haalbaarheidsstudie en systeemanalyse probeert men antwoorden te vinden op </w:t>
+      </w:r>
+      <w:r>
+        <w:t xml:space="preserve">de volgende vragen: </w:t>
+      </w:r>
+      <w:r>
+        <w:t xml:space="preserve">(waarom, </w:t>
+      </w:r>
+      <w:r>
+        <w:t xml:space="preserve">hoe </w:t>
+      </w:r>
+      <w:r>
+        <w:t xml:space="preserve">en </w:t>
+      </w:r>
+      <w:r>
+        <w:t xml:space="preserve">wat </w:t>
+      </w:r>
+      <w:r>
+        <w:t>het informatiesysteem gaat doen</w:t>
+      </w:r>
+      <w:r>
+        <w:t>) Het doel van de definitiestudie is dan ook om te kijken of het te maken informatiesysteem er redelijkerwijs kan komen.</w:t>
+      </w:r>
+    </w:p>
+    <w:p>
       <w:r>
         <w:t xml:space="preserve">De haalbaarheidsstudie is het startpunt voor een project dat daadwerkelijk het systeem gaat maken. Tijdens de start van een project om een nieuw informatiesysteem te creëren is het </w:t>
       </w:r>
@@ -85,7 +344,43 @@
         <w:t>.</w:t>
       </w:r>
       <w:r>
-        <w:t xml:space="preserve"> (</w:t>
+        <w:t xml:space="preserve"> </w:t>
+      </w:r>
+      <w:sdt>
+        <w:sdtPr>
+          <w:id w:val="-1119378493"/>
+          <w:citation/>
+        </w:sdtPr>
+        <w:sdtContent>
+          <w:r>
+            <w:fldChar w:fldCharType="begin"/>
+          </w:r>
+          <w:r>
+            <w:rPr>
+              <w:lang w:val="en-US"/>
+            </w:rPr>
+            <w:instrText xml:space="preserve"> CITATION Hogzd4 \l 1033 </w:instrText>
+          </w:r>
+          <w:r>
+            <w:fldChar w:fldCharType="separate"/>
+          </w:r>
+          <w:r>
+            <w:rPr>
+              <w:noProof/>
+              <w:lang w:val="en-US"/>
+            </w:rPr>
+            <w:t>(Hogeschool NOVI B.V., z.d.)</w:t>
+          </w:r>
+          <w:r>
+            <w:fldChar w:fldCharType="end"/>
+          </w:r>
+        </w:sdtContent>
+      </w:sdt>
+      <w:r>
+        <w:t xml:space="preserve"> </w:t>
+      </w:r>
+      <w:r>
+        <w:t>(</w:t>
       </w:r>
       <w:r>
         <w:rPr>
@@ -159,6 +454,9 @@
       </w:r>
       <w:r>
         <w:t>)</w:t>
+      </w:r>
+      <w:r>
+        <w:t xml:space="preserve"> </w:t>
       </w:r>
     </w:p>
     <w:p>
@@ -232,6 +530,36 @@
       <w:r>
         <w:t xml:space="preserve"> </w:t>
       </w:r>
+      <w:sdt>
+        <w:sdtPr>
+          <w:id w:val="-491104389"/>
+          <w:citation/>
+        </w:sdtPr>
+        <w:sdtContent>
+          <w:r>
+            <w:fldChar w:fldCharType="begin"/>
+          </w:r>
+          <w:r>
+            <w:rPr>
+              <w:lang w:val="en-US"/>
+            </w:rPr>
+            <w:instrText xml:space="preserve"> CITATION Hogzd3 \l 1033 </w:instrText>
+          </w:r>
+          <w:r>
+            <w:fldChar w:fldCharType="separate"/>
+          </w:r>
+          <w:r>
+            <w:rPr>
+              <w:noProof/>
+              <w:lang w:val="en-US"/>
+            </w:rPr>
+            <w:t>(Hogeschool NOVI B.V., z.d.)</w:t>
+          </w:r>
+          <w:r>
+            <w:fldChar w:fldCharType="end"/>
+          </w:r>
+        </w:sdtContent>
+      </w:sdt>
       <w:r>
         <w:t>(</w:t>
       </w:r>
@@ -1223,6 +1551,36 @@
       <w:r>
         <w:br/>
       </w:r>
+      <w:sdt>
+        <w:sdtPr>
+          <w:id w:val="851002801"/>
+          <w:citation/>
+        </w:sdtPr>
+        <w:sdtContent>
+          <w:r>
+            <w:fldChar w:fldCharType="begin"/>
+          </w:r>
+          <w:r>
+            <w:rPr>
+              <w:lang w:val="en-US"/>
+            </w:rPr>
+            <w:instrText xml:space="preserve"> CITATION Hogzd3 \l 1033 </w:instrText>
+          </w:r>
+          <w:r>
+            <w:fldChar w:fldCharType="separate"/>
+          </w:r>
+          <w:r>
+            <w:rPr>
+              <w:noProof/>
+              <w:lang w:val="en-US"/>
+            </w:rPr>
+            <w:t>(Hogeschool NOVI B.V., z.d.)</w:t>
+          </w:r>
+          <w:r>
+            <w:fldChar w:fldCharType="end"/>
+          </w:r>
+        </w:sdtContent>
+      </w:sdt>
       <w:r>
         <w:t>(</w:t>
       </w:r>
@@ -1419,6 +1777,104 @@
         </w:rPr>
         <w:t>in kaart gebracht.</w:t>
       </w:r>
+    </w:p>
+    <w:p>
+      <w:pPr>
+        <w:rPr>
+          <w:color w:val="000000" w:themeColor="text1"/>
+        </w:rPr>
+      </w:pPr>
+    </w:p>
+    <w:p>
+      <w:pPr>
+        <w:rPr>
+          <w:color w:val="000000" w:themeColor="text1"/>
+        </w:rPr>
+      </w:pPr>
+    </w:p>
+    <w:p>
+      <w:pPr>
+        <w:rPr>
+          <w:color w:val="000000" w:themeColor="text1"/>
+        </w:rPr>
+      </w:pPr>
+    </w:p>
+    <w:p>
+      <w:pPr>
+        <w:rPr>
+          <w:color w:val="000000" w:themeColor="text1"/>
+        </w:rPr>
+      </w:pPr>
+    </w:p>
+    <w:p>
+      <w:pPr>
+        <w:rPr>
+          <w:color w:val="000000" w:themeColor="text1"/>
+        </w:rPr>
+      </w:pPr>
+    </w:p>
+    <w:p>
+      <w:pPr>
+        <w:rPr>
+          <w:color w:val="000000" w:themeColor="text1"/>
+        </w:rPr>
+      </w:pPr>
+    </w:p>
+    <w:p>
+      <w:pPr>
+        <w:rPr>
+          <w:color w:val="000000" w:themeColor="text1"/>
+        </w:rPr>
+      </w:pPr>
+    </w:p>
+    <w:p>
+      <w:pPr>
+        <w:rPr>
+          <w:color w:val="000000" w:themeColor="text1"/>
+        </w:rPr>
+      </w:pPr>
+    </w:p>
+    <w:p>
+      <w:pPr>
+        <w:rPr>
+          <w:color w:val="000000" w:themeColor="text1"/>
+        </w:rPr>
+      </w:pPr>
+    </w:p>
+    <w:p>
+      <w:pPr>
+        <w:rPr>
+          <w:color w:val="000000" w:themeColor="text1"/>
+        </w:rPr>
+      </w:pPr>
+    </w:p>
+    <w:p>
+      <w:pPr>
+        <w:rPr>
+          <w:color w:val="000000" w:themeColor="text1"/>
+        </w:rPr>
+      </w:pPr>
+    </w:p>
+    <w:p>
+      <w:pPr>
+        <w:rPr>
+          <w:color w:val="000000" w:themeColor="text1"/>
+        </w:rPr>
+      </w:pPr>
+    </w:p>
+    <w:p>
+      <w:pPr>
+        <w:rPr>
+          <w:color w:val="000000" w:themeColor="text1"/>
+        </w:rPr>
+      </w:pPr>
+    </w:p>
+    <w:p>
+      <w:pPr>
+        <w:rPr>
+          <w:color w:val="000000" w:themeColor="text1"/>
+        </w:rPr>
+      </w:pPr>
     </w:p>
     <w:p>
       <w:pPr>
@@ -1441,6 +1897,7 @@
           <w:bCs/>
           <w:u w:val="single"/>
         </w:rPr>
+        <w:lastRenderedPageBreak/>
         <w:t>Technische haalbaarheid</w:t>
       </w:r>
       <w:r>
@@ -2774,7 +3231,13 @@
               <w:cnfStyle w:val="000000100000" w:firstRow="0" w:lastRow="0" w:firstColumn="0" w:lastColumn="0" w:oddVBand="0" w:evenVBand="0" w:oddHBand="1" w:evenHBand="0" w:firstRowFirstColumn="0" w:firstRowLastColumn="0" w:lastRowFirstColumn="0" w:lastRowLastColumn="0"/>
             </w:pPr>
             <w:r>
-              <w:t>De applicatie bevat Unit tests</w:t>
+              <w:t xml:space="preserve">De applicatie bevat </w:t>
+            </w:r>
+            <w:r>
+              <w:t>u</w:t>
+            </w:r>
+            <w:r>
+              <w:t>nit tests</w:t>
             </w:r>
             <w:r>
               <w:t xml:space="preserve"> </w:t>
@@ -2783,18 +3246,14 @@
               <w:t xml:space="preserve">van een aantal belangrijke </w:t>
             </w:r>
             <w:r>
-              <w:t>handelingen binnen de applicatie</w:t>
-            </w:r>
-          </w:p>
-          <w:p>
-            <w:pPr>
-              <w:cnfStyle w:val="000000100000" w:firstRow="0" w:lastRow="0" w:firstColumn="0" w:lastColumn="0" w:oddVBand="0" w:evenVBand="0" w:oddHBand="1" w:evenHBand="0" w:firstRowFirstColumn="0" w:firstRowLastColumn="0" w:lastRowFirstColumn="0" w:lastRowLastColumn="0"/>
-            </w:pPr>
-            <w:proofErr w:type="gramStart"/>
-            <w:r>
-              <w:t>:Userside</w:t>
-            </w:r>
-            <w:proofErr w:type="gramEnd"/>
+              <w:t>functies</w:t>
+            </w:r>
+            <w:r>
+              <w:t xml:space="preserve"> binnen de applicatie</w:t>
+            </w:r>
+            <w:r>
+              <w:t>. Zover het kan.</w:t>
+            </w:r>
           </w:p>
           <w:p>
             <w:pPr>
@@ -2863,13 +3322,44 @@
               <w:t>Omdat dit de eerste keer programmeren is</w:t>
             </w:r>
             <w:r>
-              <w:t>, is het handig om in dit geval h</w:t>
-            </w:r>
-            <w:r>
-              <w:t xml:space="preserve">et schrijven van Unit tests </w:t>
-            </w:r>
-            <w:r>
-              <w:t>achteraf te doen.</w:t>
+              <w:t xml:space="preserve">, </w:t>
+            </w:r>
+            <w:r>
+              <w:t>en</w:t>
+            </w:r>
+            <w:r>
+              <w:t xml:space="preserve"> er geen kennis is overgedragen</w:t>
+            </w:r>
+            <w:r>
+              <w:t xml:space="preserve"> over testen, </w:t>
+            </w:r>
+            <w:r>
+              <w:t>is het</w:t>
+            </w:r>
+            <w:r>
+              <w:t xml:space="preserve"> voor nu</w:t>
+            </w:r>
+            <w:r>
+              <w:t xml:space="preserve"> </w:t>
+            </w:r>
+            <w:r>
+              <w:lastRenderedPageBreak/>
+              <w:t>handig om in dit geval h</w:t>
+            </w:r>
+            <w:r>
+              <w:t xml:space="preserve">et schrijven van </w:t>
+            </w:r>
+            <w:r>
+              <w:t>u</w:t>
+            </w:r>
+            <w:r>
+              <w:t xml:space="preserve">nit tests </w:t>
+            </w:r>
+            <w:r>
+              <w:t>achteraf te doen</w:t>
+            </w:r>
+            <w:r>
+              <w:t>, in de hoop het later te leren.</w:t>
             </w:r>
           </w:p>
           <w:p>
@@ -2905,7 +3395,11 @@
               <w:cnfStyle w:val="000000100000" w:firstRow="0" w:lastRow="0" w:firstColumn="0" w:lastColumn="0" w:oddVBand="0" w:evenVBand="0" w:oddHBand="1" w:evenHBand="0" w:firstRowFirstColumn="0" w:firstRowLastColumn="0" w:lastRowFirstColumn="0" w:lastRowLastColumn="0"/>
             </w:pPr>
             <w:r>
-              <w:t>Tijdens gehele backend productie (binnen 21 dagen)</w:t>
+              <w:t xml:space="preserve">Tijdens gehele backend </w:t>
+            </w:r>
+            <w:r>
+              <w:lastRenderedPageBreak/>
+              <w:t>productie (binnen 21 dagen)</w:t>
             </w:r>
           </w:p>
         </w:tc>
@@ -2945,6 +3439,15 @@
         </w:tc>
       </w:tr>
     </w:tbl>
+    <w:p>
+      <w:pPr>
+        <w:rPr>
+          <w:b/>
+          <w:bCs/>
+          <w:u w:val="single"/>
+        </w:rPr>
+      </w:pPr>
+    </w:p>
     <w:p>
       <w:pPr>
         <w:rPr>
@@ -3777,7 +4280,6 @@
               <w:cnfStyle w:val="000000000000" w:firstRow="0" w:lastRow="0" w:firstColumn="0" w:lastColumn="0" w:oddVBand="0" w:evenVBand="0" w:oddHBand="0" w:evenHBand="0" w:firstRowFirstColumn="0" w:firstRowLastColumn="0" w:lastRowFirstColumn="0" w:lastRowLastColumn="0"/>
             </w:pPr>
             <w:r>
-              <w:lastRenderedPageBreak/>
               <w:t>Realistisch omdat deze methode van authenticatie/</w:t>
             </w:r>
             <w:proofErr w:type="spellStart"/>
@@ -3880,7 +4382,6 @@
               <w:cnfStyle w:val="000000000000" w:firstRow="0" w:lastRow="0" w:firstColumn="0" w:lastColumn="0" w:oddVBand="0" w:evenVBand="0" w:oddHBand="0" w:evenHBand="0" w:firstRowFirstColumn="0" w:firstRowLastColumn="0" w:lastRowFirstColumn="0" w:lastRowLastColumn="0"/>
             </w:pPr>
             <w:r>
-              <w:lastRenderedPageBreak/>
               <w:t xml:space="preserve">Authenticatie en </w:t>
             </w:r>
             <w:proofErr w:type="spellStart"/>
@@ -5094,7 +5595,6 @@
             </w:r>
             <w:proofErr w:type="spellStart"/>
             <w:r>
-              <w:lastRenderedPageBreak/>
               <w:t>Authorisatie</w:t>
             </w:r>
             <w:proofErr w:type="spellEnd"/>
@@ -5221,6 +5721,7 @@
               <w:rPr>
                 <w:color w:val="C45911" w:themeColor="accent2" w:themeShade="BF"/>
               </w:rPr>
+              <w:lastRenderedPageBreak/>
               <w:t>07</w:t>
             </w:r>
           </w:p>
@@ -5245,6 +5746,7 @@
               <w:cnfStyle w:val="000000100000" w:firstRow="0" w:lastRow="0" w:firstColumn="0" w:lastColumn="0" w:oddVBand="0" w:evenVBand="0" w:oddHBand="1" w:evenHBand="0" w:firstRowFirstColumn="0" w:firstRowLastColumn="0" w:lastRowFirstColumn="0" w:lastRowLastColumn="0"/>
             </w:pPr>
             <w:r>
+              <w:lastRenderedPageBreak/>
               <w:t>Elk profiel krij</w:t>
             </w:r>
             <w:r>
@@ -5344,6 +5846,7 @@
                 <w:rFonts w:ascii="Segoe UI Symbol" w:hAnsi="Segoe UI Symbol"/>
                 <w:color w:val="000000" w:themeColor="text1"/>
               </w:rPr>
+              <w:lastRenderedPageBreak/>
               <w:t>✓</w:t>
             </w:r>
           </w:p>
@@ -5368,6 +5871,7 @@
               <w:cnfStyle w:val="000000100000" w:firstRow="0" w:lastRow="0" w:firstColumn="0" w:lastColumn="0" w:oddVBand="0" w:evenVBand="0" w:oddHBand="1" w:evenHBand="0" w:firstRowFirstColumn="0" w:firstRowLastColumn="0" w:lastRowFirstColumn="0" w:lastRowLastColumn="0"/>
             </w:pPr>
             <w:r>
+              <w:lastRenderedPageBreak/>
               <w:t xml:space="preserve">Informatie van de bijbehorende gebruiker worden uit de database gehaald, en met behulp van </w:t>
             </w:r>
             <w:proofErr w:type="spellStart"/>
@@ -5396,6 +5900,7 @@
               <w:cnfStyle w:val="000000100000" w:firstRow="0" w:lastRow="0" w:firstColumn="0" w:lastColumn="0" w:oddVBand="0" w:evenVBand="0" w:oddHBand="1" w:evenHBand="0" w:firstRowFirstColumn="0" w:firstRowLastColumn="0" w:lastRowFirstColumn="0" w:lastRowLastColumn="0"/>
             </w:pPr>
             <w:r>
+              <w:lastRenderedPageBreak/>
               <w:t>^</w:t>
             </w:r>
           </w:p>
@@ -5405,6 +5910,7 @@
               <w:cnfStyle w:val="000000100000" w:firstRow="0" w:lastRow="0" w:firstColumn="0" w:lastColumn="0" w:oddVBand="0" w:evenVBand="0" w:oddHBand="1" w:evenHBand="0" w:firstRowFirstColumn="0" w:firstRowLastColumn="0" w:lastRowFirstColumn="0" w:lastRowLastColumn="0"/>
             </w:pPr>
             <w:r>
+              <w:lastRenderedPageBreak/>
               <w:t xml:space="preserve">*(hoort bij het </w:t>
             </w:r>
             <w:proofErr w:type="gramStart"/>
@@ -5450,6 +5956,7 @@
               <w:rPr>
                 <w:lang w:val="en-GB"/>
               </w:rPr>
+              <w:lastRenderedPageBreak/>
               <w:t>n.v.t.</w:t>
             </w:r>
           </w:p>
@@ -6055,7 +6562,6 @@
               <w:cnfStyle w:val="000000100000" w:firstRow="0" w:lastRow="0" w:firstColumn="0" w:lastColumn="0" w:oddVBand="0" w:evenVBand="0" w:oddHBand="1" w:evenHBand="0" w:firstRowFirstColumn="0" w:firstRowLastColumn="0" w:lastRowFirstColumn="0" w:lastRowLastColumn="0"/>
             </w:pPr>
             <w:r>
-              <w:lastRenderedPageBreak/>
               <w:t>-</w:t>
             </w:r>
             <w:r>
@@ -6366,6 +6872,7 @@
               <w:cnfStyle w:val="000000000000" w:firstRow="0" w:lastRow="0" w:firstColumn="0" w:lastColumn="0" w:oddVBand="0" w:evenVBand="0" w:oddHBand="0" w:evenHBand="0" w:firstRowFirstColumn="0" w:firstRowLastColumn="0" w:lastRowFirstColumn="0" w:lastRowLastColumn="0"/>
             </w:pPr>
             <w:r>
+              <w:lastRenderedPageBreak/>
               <w:t>2 uur</w:t>
             </w:r>
           </w:p>
@@ -6632,13 +7139,7 @@
               <w:cnfStyle w:val="000000100000" w:firstRow="0" w:lastRow="0" w:firstColumn="0" w:lastColumn="0" w:oddVBand="0" w:evenVBand="0" w:oddHBand="1" w:evenHBand="0" w:firstRowFirstColumn="0" w:firstRowLastColumn="0" w:lastRowFirstColumn="0" w:lastRowLastColumn="0"/>
             </w:pPr>
             <w:r>
-              <w:t xml:space="preserve">Verwerking in backend: </w:t>
-            </w:r>
-            <w:r>
-              <w:t>1</w:t>
-            </w:r>
-            <w:r>
-              <w:t xml:space="preserve"> uur</w:t>
+              <w:t>Verwerking in backend: 1 uur</w:t>
             </w:r>
           </w:p>
           <w:p>
@@ -6678,10 +7179,7 @@
               <w:cnfStyle w:val="000000100000" w:firstRow="0" w:lastRow="0" w:firstColumn="0" w:lastColumn="0" w:oddVBand="0" w:evenVBand="0" w:oddHBand="1" w:evenHBand="0" w:firstRowFirstColumn="0" w:firstRowLastColumn="0" w:lastRowFirstColumn="0" w:lastRowLastColumn="0"/>
             </w:pPr>
             <w:r>
-              <w:t>1</w:t>
-            </w:r>
-            <w:r>
-              <w:t xml:space="preserve"> uur</w:t>
+              <w:t>1 uur</w:t>
             </w:r>
           </w:p>
         </w:tc>
@@ -7325,7 +7823,6 @@
               <w:cnfStyle w:val="000000100000" w:firstRow="0" w:lastRow="0" w:firstColumn="0" w:lastColumn="0" w:oddVBand="0" w:evenVBand="0" w:oddHBand="1" w:evenHBand="0" w:firstRowFirstColumn="0" w:firstRowLastColumn="0" w:lastRowFirstColumn="0" w:lastRowLastColumn="0"/>
             </w:pPr>
             <w:r>
-              <w:lastRenderedPageBreak/>
               <w:t>Aan de hand daar</w:t>
             </w:r>
             <w:r>
@@ -7513,6 +8010,7 @@
               <w:cnfStyle w:val="000000000000" w:firstRow="0" w:lastRow="0" w:firstColumn="0" w:lastColumn="0" w:oddVBand="0" w:evenVBand="0" w:oddHBand="0" w:evenHBand="0" w:firstRowFirstColumn="0" w:firstRowLastColumn="0" w:lastRowFirstColumn="0" w:lastRowLastColumn="0"/>
             </w:pPr>
             <w:r>
+              <w:lastRenderedPageBreak/>
               <w:t>De volgende informatie wordt gewist</w:t>
             </w:r>
             <w:r>
@@ -7567,16 +8065,6 @@
               <w:cnfStyle w:val="000000000000" w:firstRow="0" w:lastRow="0" w:firstColumn="0" w:lastColumn="0" w:oddVBand="0" w:evenVBand="0" w:oddHBand="0" w:evenHBand="0" w:firstRowFirstColumn="0" w:firstRowLastColumn="0" w:lastRowFirstColumn="0" w:lastRowLastColumn="0"/>
               <w:rPr>
                 <w:rFonts w:ascii="Segoe UI Symbol" w:hAnsi="Segoe UI Symbol"/>
-                <w:color w:val="000000" w:themeColor="text1"/>
-              </w:rPr>
-            </w:pPr>
-          </w:p>
-          <w:p>
-            <w:pPr>
-              <w:jc w:val="center"/>
-              <w:cnfStyle w:val="000000000000" w:firstRow="0" w:lastRow="0" w:firstColumn="0" w:lastColumn="0" w:oddVBand="0" w:evenVBand="0" w:oddHBand="0" w:evenHBand="0" w:firstRowFirstColumn="0" w:firstRowLastColumn="0" w:lastRowFirstColumn="0" w:lastRowLastColumn="0"/>
-              <w:rPr>
-                <w:rFonts w:ascii="Segoe UI Symbol" w:hAnsi="Segoe UI Symbol"/>
               </w:rPr>
             </w:pPr>
             <w:r>
@@ -7629,6 +8117,7 @@
               <w:cnfStyle w:val="000000000000" w:firstRow="0" w:lastRow="0" w:firstColumn="0" w:lastColumn="0" w:oddVBand="0" w:evenVBand="0" w:oddHBand="0" w:evenHBand="0" w:firstRowFirstColumn="0" w:firstRowLastColumn="0" w:lastRowFirstColumn="0" w:lastRowLastColumn="0"/>
             </w:pPr>
             <w:r>
+              <w:lastRenderedPageBreak/>
               <w:t xml:space="preserve">De demo’s blijven bestaan in de </w:t>
             </w:r>
             <w:r>
@@ -8150,12 +8639,31 @@
           <w:u w:val="single"/>
         </w:rPr>
       </w:pPr>
-      <w:r>
+    </w:p>
+    <w:p>
+      <w:pPr>
         <w:rPr>
           <w:b/>
           <w:bCs/>
           <w:u w:val="single"/>
         </w:rPr>
+      </w:pPr>
+    </w:p>
+    <w:p>
+      <w:pPr>
+        <w:rPr>
+          <w:b/>
+          <w:bCs/>
+          <w:u w:val="single"/>
+        </w:rPr>
+      </w:pPr>
+      <w:r>
+        <w:rPr>
+          <w:b/>
+          <w:bCs/>
+          <w:u w:val="single"/>
+        </w:rPr>
+        <w:lastRenderedPageBreak/>
         <w:t xml:space="preserve">Technische haalbaarheid van de </w:t>
       </w:r>
       <w:r>
@@ -10161,7 +10669,11 @@
               <w:t>onder andere</w:t>
             </w:r>
             <w:r>
-              <w:t xml:space="preserve">: dat de backoffice ergens meldingen moet ontvangen, </w:t>
+              <w:t xml:space="preserve">: dat de backoffice ergens meldingen moet </w:t>
+            </w:r>
+            <w:r>
+              <w:lastRenderedPageBreak/>
+              <w:t xml:space="preserve">ontvangen, </w:t>
             </w:r>
             <w:r>
               <w:t>b</w:t>
@@ -10694,11 +11206,7 @@
               <w:t xml:space="preserve">Aan de hand </w:t>
             </w:r>
             <w:r>
-              <w:t xml:space="preserve">van de status worden dan andere handelingen uitgevoerd zoals het verzenden van een </w:t>
-            </w:r>
-            <w:r>
-              <w:lastRenderedPageBreak/>
-              <w:t>passende email</w:t>
+              <w:t>van de status worden dan andere handelingen uitgevoerd zoals het verzenden van een passende email</w:t>
             </w:r>
             <w:r>
               <w:t xml:space="preserve"> en andere </w:t>
@@ -10820,6 +11328,7 @@
               <w:rPr>
                 <w:color w:val="C45911" w:themeColor="accent2" w:themeShade="BF"/>
               </w:rPr>
+              <w:lastRenderedPageBreak/>
               <w:t>1</w:t>
             </w:r>
             <w:r>
@@ -10850,6 +11359,7 @@
               <w:cnfStyle w:val="000000000000" w:firstRow="0" w:lastRow="0" w:firstColumn="0" w:lastColumn="0" w:oddVBand="0" w:evenVBand="0" w:oddHBand="0" w:evenHBand="0" w:firstRowFirstColumn="0" w:firstRowLastColumn="0" w:lastRowFirstColumn="0" w:lastRowLastColumn="0"/>
             </w:pPr>
             <w:r>
+              <w:lastRenderedPageBreak/>
               <w:t xml:space="preserve">Goedgekeurde </w:t>
             </w:r>
             <w:proofErr w:type="spellStart"/>
@@ -10978,6 +11488,7 @@
               <w:cnfStyle w:val="000000000000" w:firstRow="0" w:lastRow="0" w:firstColumn="0" w:lastColumn="0" w:oddVBand="0" w:evenVBand="0" w:oddHBand="0" w:evenHBand="0" w:firstRowFirstColumn="0" w:firstRowLastColumn="0" w:lastRowFirstColumn="0" w:lastRowLastColumn="0"/>
             </w:pPr>
             <w:r>
+              <w:lastRenderedPageBreak/>
               <w:t xml:space="preserve">Dus voor de beoordelaars </w:t>
             </w:r>
             <w:r>
@@ -11064,6 +11575,7 @@
               <w:cnfStyle w:val="000000000000" w:firstRow="0" w:lastRow="0" w:firstColumn="0" w:lastColumn="0" w:oddVBand="0" w:evenVBand="0" w:oddHBand="0" w:evenHBand="0" w:firstRowFirstColumn="0" w:firstRowLastColumn="0" w:lastRowFirstColumn="0" w:lastRowLastColumn="0"/>
             </w:pPr>
             <w:r>
+              <w:lastRenderedPageBreak/>
               <w:t>5 uur</w:t>
             </w:r>
           </w:p>
@@ -11092,6 +11604,7 @@
               <w:cnfStyle w:val="000000000000" w:firstRow="0" w:lastRow="0" w:firstColumn="0" w:lastColumn="0" w:oddVBand="0" w:evenVBand="0" w:oddHBand="0" w:evenHBand="0" w:firstRowFirstColumn="0" w:firstRowLastColumn="0" w:lastRowFirstColumn="0" w:lastRowLastColumn="0"/>
             </w:pPr>
             <w:r>
+              <w:lastRenderedPageBreak/>
               <w:t>n.v.t.</w:t>
             </w:r>
           </w:p>
@@ -11692,11 +12205,6 @@
     <w:p/>
     <w:p/>
     <w:p/>
-    <w:p/>
-    <w:p/>
-    <w:p/>
-    <w:p/>
-    <w:p/>
     <w:p>
       <w:pPr>
         <w:rPr>
@@ -11711,6 +12219,7 @@
           <w:bCs/>
           <w:u w:val="single"/>
         </w:rPr>
+        <w:lastRenderedPageBreak/>
         <w:t xml:space="preserve">Technische haalbaarheid van de </w:t>
       </w:r>
       <w:proofErr w:type="spellStart"/>
@@ -13931,6 +14440,12 @@
               <w:jc w:val="center"/>
               <w:cnfStyle w:val="000000000000" w:firstRow="0" w:lastRow="0" w:firstColumn="0" w:lastColumn="0" w:oddVBand="0" w:evenVBand="0" w:oddHBand="0" w:evenHBand="0" w:firstRowFirstColumn="0" w:firstRowLastColumn="0" w:lastRowFirstColumn="0" w:lastRowLastColumn="0"/>
             </w:pPr>
+          </w:p>
+          <w:p>
+            <w:pPr>
+              <w:jc w:val="center"/>
+              <w:cnfStyle w:val="000000000000" w:firstRow="0" w:lastRow="0" w:firstColumn="0" w:lastColumn="0" w:oddVBand="0" w:evenVBand="0" w:oddHBand="0" w:evenHBand="0" w:firstRowFirstColumn="0" w:firstRowLastColumn="0" w:lastRowFirstColumn="0" w:lastRowLastColumn="0"/>
+            </w:pPr>
             <w:r>
               <w:t>1 uur</w:t>
             </w:r>
@@ -14055,6 +14570,7 @@
               <w:cnfStyle w:val="000000100000" w:firstRow="0" w:lastRow="0" w:firstColumn="0" w:lastColumn="0" w:oddVBand="0" w:evenVBand="0" w:oddHBand="1" w:evenHBand="0" w:firstRowFirstColumn="0" w:firstRowLastColumn="0" w:lastRowFirstColumn="0" w:lastRowLastColumn="0"/>
             </w:pPr>
             <w:r>
+              <w:lastRenderedPageBreak/>
               <w:t xml:space="preserve">Om te kunnen voorkomen dat gebruikers </w:t>
             </w:r>
             <w:r>
@@ -14187,6 +14703,7 @@
               <w:cnfStyle w:val="000000100000" w:firstRow="0" w:lastRow="0" w:firstColumn="0" w:lastColumn="0" w:oddVBand="0" w:evenVBand="0" w:oddHBand="1" w:evenHBand="0" w:firstRowFirstColumn="0" w:firstRowLastColumn="0" w:lastRowFirstColumn="0" w:lastRowLastColumn="0"/>
             </w:pPr>
             <w:r>
+              <w:lastRenderedPageBreak/>
               <w:t xml:space="preserve">In de code </w:t>
             </w:r>
             <w:r>
@@ -14244,6 +14761,12 @@
               <w:right w:val="single" w:sz="4" w:space="0" w:color="auto"/>
             </w:tcBorders>
           </w:tcPr>
+          <w:p>
+            <w:pPr>
+              <w:jc w:val="center"/>
+              <w:cnfStyle w:val="000000100000" w:firstRow="0" w:lastRow="0" w:firstColumn="0" w:lastColumn="0" w:oddVBand="0" w:evenVBand="0" w:oddHBand="1" w:evenHBand="0" w:firstRowFirstColumn="0" w:firstRowLastColumn="0" w:lastRowFirstColumn="0" w:lastRowLastColumn="0"/>
+            </w:pPr>
+          </w:p>
           <w:p>
             <w:pPr>
               <w:jc w:val="center"/>
@@ -14665,7 +15188,6 @@
               <w:cnfStyle w:val="000000100000" w:firstRow="0" w:lastRow="0" w:firstColumn="0" w:lastColumn="0" w:oddVBand="0" w:evenVBand="0" w:oddHBand="1" w:evenHBand="0" w:firstRowFirstColumn="0" w:firstRowLastColumn="0" w:lastRowFirstColumn="0" w:lastRowLastColumn="0"/>
             </w:pPr>
             <w:r>
-              <w:lastRenderedPageBreak/>
               <w:t xml:space="preserve">Om te voorkomen dat gebruikers een systeem </w:t>
             </w:r>
             <w:proofErr w:type="spellStart"/>
@@ -15135,6 +15657,7 @@
                 <w:b/>
                 <w:bCs/>
               </w:rPr>
+              <w:lastRenderedPageBreak/>
               <w:t>TOTAAL</w:t>
             </w:r>
           </w:p>
@@ -15179,6 +15702,7 @@
               <w:rPr>
                 <w:rFonts w:ascii="Segoe UI Symbol" w:hAnsi="Segoe UI Symbol"/>
               </w:rPr>
+              <w:lastRenderedPageBreak/>
               <w:t>n.v.t.</w:t>
             </w:r>
           </w:p>
@@ -15204,6 +15728,7 @@
               <w:cnfStyle w:val="000000100000" w:firstRow="0" w:lastRow="0" w:firstColumn="0" w:lastColumn="0" w:oddVBand="0" w:evenVBand="0" w:oddHBand="1" w:evenHBand="0" w:firstRowFirstColumn="0" w:firstRowLastColumn="0" w:lastRowFirstColumn="0" w:lastRowLastColumn="0"/>
             </w:pPr>
             <w:r>
+              <w:lastRenderedPageBreak/>
               <w:t>n.v.t.</w:t>
             </w:r>
           </w:p>
@@ -15238,6 +15763,7 @@
                 <w:b/>
                 <w:bCs/>
               </w:rPr>
+              <w:lastRenderedPageBreak/>
               <w:t>Duur</w:t>
             </w:r>
             <w:r>
@@ -15299,30 +15825,13 @@
                 <w:bCs/>
                 <w:lang w:val="en-GB"/>
               </w:rPr>
+              <w:lastRenderedPageBreak/>
               <w:t>n.v.t.</w:t>
             </w:r>
           </w:p>
         </w:tc>
       </w:tr>
     </w:tbl>
-    <w:p>
-      <w:pPr>
-        <w:rPr>
-          <w:b/>
-          <w:bCs/>
-          <w:u w:val="single"/>
-        </w:rPr>
-      </w:pPr>
-    </w:p>
-    <w:p>
-      <w:pPr>
-        <w:rPr>
-          <w:b/>
-          <w:bCs/>
-          <w:u w:val="single"/>
-        </w:rPr>
-      </w:pPr>
-    </w:p>
     <w:p>
       <w:pPr>
         <w:rPr>
@@ -16001,7 +16510,6 @@
               <w:cnfStyle w:val="000000000000" w:firstRow="0" w:lastRow="0" w:firstColumn="0" w:lastColumn="0" w:oddVBand="0" w:evenVBand="0" w:oddHBand="0" w:evenHBand="0" w:firstRowFirstColumn="0" w:firstRowLastColumn="0" w:lastRowFirstColumn="0" w:lastRowLastColumn="0"/>
             </w:pPr>
             <w:r>
-              <w:lastRenderedPageBreak/>
               <w:t>Bij backoffice heeft dit een lager prioriteit.</w:t>
             </w:r>
           </w:p>
@@ -16064,7 +16572,6 @@
               <w:cnfStyle w:val="000000000000" w:firstRow="0" w:lastRow="0" w:firstColumn="0" w:lastColumn="0" w:oddVBand="0" w:evenVBand="0" w:oddHBand="0" w:evenHBand="0" w:firstRowFirstColumn="0" w:firstRowLastColumn="0" w:lastRowFirstColumn="0" w:lastRowLastColumn="0"/>
             </w:pPr>
             <w:r>
-              <w:lastRenderedPageBreak/>
               <w:t xml:space="preserve">De huisstijl van Don </w:t>
             </w:r>
             <w:proofErr w:type="spellStart"/>
@@ -16103,7 +16610,6 @@
               <w:cnfStyle w:val="000000000000" w:firstRow="0" w:lastRow="0" w:firstColumn="0" w:lastColumn="0" w:oddVBand="0" w:evenVBand="0" w:oddHBand="0" w:evenHBand="0" w:firstRowFirstColumn="0" w:firstRowLastColumn="0" w:lastRowFirstColumn="0" w:lastRowLastColumn="0"/>
             </w:pPr>
             <w:r>
-              <w:lastRenderedPageBreak/>
               <w:t xml:space="preserve">(Tijdens </w:t>
             </w:r>
             <w:proofErr w:type="spellStart"/>
@@ -16421,6 +16927,8 @@
         </w:tc>
       </w:tr>
     </w:tbl>
+    <w:p/>
+    <w:p/>
     <w:p/>
     <w:p>
       <w:pPr>
@@ -16540,7 +17048,40 @@
         <w:t xml:space="preserve"> </w:t>
       </w:r>
       <w:r>
-        <w:t xml:space="preserve">baten goed zichtbaar te maken in de haalbaarheidsstudie. </w:t>
+        <w:t>baten goed zichtbaar te maken in de haalbaarheidsstudie.</w:t>
+      </w:r>
+      <w:sdt>
+        <w:sdtPr>
+          <w:id w:val="-1460795149"/>
+          <w:citation/>
+        </w:sdtPr>
+        <w:sdtContent>
+          <w:r>
+            <w:fldChar w:fldCharType="begin"/>
+          </w:r>
+          <w:r>
+            <w:rPr>
+              <w:lang w:val="en-US"/>
+            </w:rPr>
+            <w:instrText xml:space="preserve"> CITATION Hogzd3 \l 1033 </w:instrText>
+          </w:r>
+          <w:r>
+            <w:fldChar w:fldCharType="separate"/>
+          </w:r>
+          <w:r>
+            <w:rPr>
+              <w:noProof/>
+              <w:lang w:val="en-US"/>
+            </w:rPr>
+            <w:t xml:space="preserve"> (Hogeschool NOVI B.V., z.d.)</w:t>
+          </w:r>
+          <w:r>
+            <w:fldChar w:fldCharType="end"/>
+          </w:r>
+        </w:sdtContent>
+      </w:sdt>
+      <w:r>
+        <w:t xml:space="preserve"> </w:t>
       </w:r>
       <w:r>
         <w:t>(</w:t>
@@ -17700,6 +18241,36 @@
       <w:r>
         <w:br/>
       </w:r>
+      <w:sdt>
+        <w:sdtPr>
+          <w:id w:val="-353340879"/>
+          <w:citation/>
+        </w:sdtPr>
+        <w:sdtContent>
+          <w:r>
+            <w:fldChar w:fldCharType="begin"/>
+          </w:r>
+          <w:r>
+            <w:rPr>
+              <w:lang w:val="en-US"/>
+            </w:rPr>
+            <w:instrText xml:space="preserve"> CITATION Hogzd3 \l 1033 </w:instrText>
+          </w:r>
+          <w:r>
+            <w:fldChar w:fldCharType="separate"/>
+          </w:r>
+          <w:r>
+            <w:rPr>
+              <w:noProof/>
+              <w:lang w:val="en-US"/>
+            </w:rPr>
+            <w:t>(Hogeschool NOVI B.V., z.d.)</w:t>
+          </w:r>
+          <w:r>
+            <w:fldChar w:fldCharType="end"/>
+          </w:r>
+        </w:sdtContent>
+      </w:sdt>
       <w:r>
         <w:t>(</w:t>
       </w:r>
@@ -18403,6 +18974,36 @@
       <w:pPr>
         <w:ind w:left="360"/>
       </w:pPr>
+      <w:sdt>
+        <w:sdtPr>
+          <w:id w:val="-776715416"/>
+          <w:citation/>
+        </w:sdtPr>
+        <w:sdtContent>
+          <w:r>
+            <w:fldChar w:fldCharType="begin"/>
+          </w:r>
+          <w:r>
+            <w:rPr>
+              <w:lang w:val="en-US"/>
+            </w:rPr>
+            <w:instrText xml:space="preserve"> CITATION Hogzd3 \l 1033 </w:instrText>
+          </w:r>
+          <w:r>
+            <w:fldChar w:fldCharType="separate"/>
+          </w:r>
+          <w:r>
+            <w:rPr>
+              <w:noProof/>
+              <w:lang w:val="en-US"/>
+            </w:rPr>
+            <w:t>(Hogeschool NOVI B.V., z.d.)</w:t>
+          </w:r>
+          <w:r>
+            <w:fldChar w:fldCharType="end"/>
+          </w:r>
+        </w:sdtContent>
+      </w:sdt>
       <w:r>
         <w:t>(</w:t>
       </w:r>
@@ -19369,6 +19970,173 @@
         </w:rPr>
         <w:t>Einde haalbaarheidsstudie.</w:t>
       </w:r>
+    </w:p>
+    <w:p>
+      <w:pPr>
+        <w:rPr>
+          <w:color w:val="000000" w:themeColor="text1"/>
+        </w:rPr>
+      </w:pPr>
+    </w:p>
+    <w:p>
+      <w:pPr>
+        <w:rPr>
+          <w:color w:val="000000" w:themeColor="text1"/>
+        </w:rPr>
+      </w:pPr>
+    </w:p>
+    <w:p>
+      <w:pPr>
+        <w:rPr>
+          <w:color w:val="000000" w:themeColor="text1"/>
+        </w:rPr>
+      </w:pPr>
+    </w:p>
+    <w:p>
+      <w:pPr>
+        <w:rPr>
+          <w:color w:val="000000" w:themeColor="text1"/>
+        </w:rPr>
+      </w:pPr>
+    </w:p>
+    <w:p>
+      <w:pPr>
+        <w:rPr>
+          <w:color w:val="000000" w:themeColor="text1"/>
+        </w:rPr>
+      </w:pPr>
+    </w:p>
+    <w:sdt>
+      <w:sdtPr>
+        <w:id w:val="1591815470"/>
+        <w:docPartObj>
+          <w:docPartGallery w:val="Bibliographies"/>
+          <w:docPartUnique/>
+        </w:docPartObj>
+      </w:sdtPr>
+      <w:sdtEndPr>
+        <w:rPr>
+          <w:rFonts w:asciiTheme="minorHAnsi" w:eastAsiaTheme="minorHAnsi" w:hAnsiTheme="minorHAnsi" w:cstheme="minorBidi"/>
+          <w:color w:val="auto"/>
+          <w:sz w:val="22"/>
+          <w:szCs w:val="22"/>
+          <w:lang w:val="nl-NL"/>
+        </w:rPr>
+      </w:sdtEndPr>
+      <w:sdtContent>
+        <w:p>
+          <w:pPr>
+            <w:pStyle w:val="Heading1"/>
+          </w:pPr>
+          <w:proofErr w:type="spellStart"/>
+          <w:r>
+            <w:t>Bronnenlijst</w:t>
+          </w:r>
+          <w:proofErr w:type="spellEnd"/>
+        </w:p>
+        <w:sdt>
+          <w:sdtPr>
+            <w:id w:val="111145805"/>
+            <w:bibliography/>
+          </w:sdtPr>
+          <w:sdtContent>
+            <w:p>
+              <w:pPr>
+                <w:pStyle w:val="Bibliography"/>
+                <w:ind w:left="720" w:hanging="720"/>
+                <w:rPr>
+                  <w:noProof/>
+                  <w:sz w:val="24"/>
+                  <w:szCs w:val="24"/>
+                  <w:lang w:val="en-US"/>
+                </w:rPr>
+              </w:pPr>
+              <w:r>
+                <w:fldChar w:fldCharType="begin"/>
+              </w:r>
+              <w:r>
+                <w:instrText xml:space="preserve"> BIBLIOGRAPHY </w:instrText>
+              </w:r>
+              <w:r>
+                <w:fldChar w:fldCharType="separate"/>
+              </w:r>
+              <w:r>
+                <w:rPr>
+                  <w:noProof/>
+                  <w:lang w:val="en-US"/>
+                </w:rPr>
+                <w:t xml:space="preserve">Hogeschool NOVI B.V. (z.d.). </w:t>
+              </w:r>
+              <w:r>
+                <w:rPr>
+                  <w:i/>
+                  <w:iCs/>
+                  <w:noProof/>
+                  <w:lang w:val="en-US"/>
+                </w:rPr>
+                <w:t>Definitiestudie</w:t>
+              </w:r>
+              <w:r>
+                <w:rPr>
+                  <w:noProof/>
+                  <w:lang w:val="en-US"/>
+                </w:rPr>
+                <w:t>. Retrieved from Edhub: https://edhub.novi.nl/study/courses/300/content/6991</w:t>
+              </w:r>
+            </w:p>
+            <w:p>
+              <w:pPr>
+                <w:pStyle w:val="Bibliography"/>
+                <w:ind w:left="720" w:hanging="720"/>
+                <w:rPr>
+                  <w:noProof/>
+                  <w:lang w:val="en-US"/>
+                </w:rPr>
+              </w:pPr>
+              <w:r>
+                <w:rPr>
+                  <w:noProof/>
+                  <w:lang w:val="en-US"/>
+                </w:rPr>
+                <w:t xml:space="preserve">Hogeschool NOVI B.V. (z.d.). </w:t>
+              </w:r>
+              <w:r>
+                <w:rPr>
+                  <w:i/>
+                  <w:iCs/>
+                  <w:noProof/>
+                  <w:lang w:val="en-US"/>
+                </w:rPr>
+                <w:t>Haalbaarheidsstudie</w:t>
+              </w:r>
+              <w:r>
+                <w:rPr>
+                  <w:noProof/>
+                  <w:lang w:val="en-US"/>
+                </w:rPr>
+                <w:t>. Retrieved from Edhub: https://edhub.novi.nl/study/courses/300/content/6992</w:t>
+              </w:r>
+            </w:p>
+            <w:p>
+              <w:r>
+                <w:rPr>
+                  <w:b/>
+                  <w:bCs/>
+                  <w:noProof/>
+                </w:rPr>
+                <w:fldChar w:fldCharType="end"/>
+              </w:r>
+            </w:p>
+          </w:sdtContent>
+        </w:sdt>
+      </w:sdtContent>
+    </w:sdt>
+    <w:p>
+      <w:pPr>
+        <w:rPr>
+          <w:color w:val="000000" w:themeColor="text1"/>
+        </w:rPr>
+      </w:pPr>
     </w:p>
     <w:sectPr>
       <w:pgSz w:w="11906" w:h="16838"/>
@@ -24311,6 +25079,28 @@
       <w:lang w:val="nl-NL"/>
     </w:rPr>
   </w:style>
+  <w:style w:type="paragraph" w:styleId="Heading1">
+    <w:name w:val="heading 1"/>
+    <w:basedOn w:val="Normal"/>
+    <w:next w:val="Normal"/>
+    <w:link w:val="Heading1Char"/>
+    <w:uiPriority w:val="9"/>
+    <w:qFormat/>
+    <w:rsid w:val="00A27378"/>
+    <w:pPr>
+      <w:keepNext/>
+      <w:keepLines/>
+      <w:spacing w:before="240" w:after="0"/>
+      <w:outlineLvl w:val="0"/>
+    </w:pPr>
+    <w:rPr>
+      <w:rFonts w:asciiTheme="majorHAnsi" w:eastAsiaTheme="majorEastAsia" w:hAnsiTheme="majorHAnsi" w:cstheme="majorBidi"/>
+      <w:color w:val="2F5496" w:themeColor="accent1" w:themeShade="BF"/>
+      <w:sz w:val="32"/>
+      <w:szCs w:val="32"/>
+      <w:lang w:val="en-US"/>
+    </w:rPr>
+  </w:style>
   <w:style w:type="character" w:default="1" w:styleId="DefaultParagraphFont">
     <w:name w:val="Default Paragraph Font"/>
     <w:uiPriority w:val="1"/>
@@ -24618,6 +25408,28 @@
       </w:tcPr>
     </w:tblStylePr>
   </w:style>
+  <w:style w:type="character" w:customStyle="1" w:styleId="Heading1Char">
+    <w:name w:val="Heading 1 Char"/>
+    <w:basedOn w:val="DefaultParagraphFont"/>
+    <w:link w:val="Heading1"/>
+    <w:uiPriority w:val="9"/>
+    <w:rsid w:val="00A27378"/>
+    <w:rPr>
+      <w:rFonts w:asciiTheme="majorHAnsi" w:eastAsiaTheme="majorEastAsia" w:hAnsiTheme="majorHAnsi" w:cstheme="majorBidi"/>
+      <w:color w:val="2F5496" w:themeColor="accent1" w:themeShade="BF"/>
+      <w:sz w:val="32"/>
+      <w:szCs w:val="32"/>
+      <w:lang w:val="en-US"/>
+    </w:rPr>
+  </w:style>
+  <w:style w:type="paragraph" w:styleId="Bibliography">
+    <w:name w:val="Bibliography"/>
+    <w:basedOn w:val="Normal"/>
+    <w:next w:val="Normal"/>
+    <w:uiPriority w:val="37"/>
+    <w:unhideWhenUsed/>
+    <w:rsid w:val="00A27378"/>
+  </w:style>
 </w:styles>
 </file>
 
@@ -24917,11 +25729,42 @@
 </file>
 
 <file path=customXml/item1.xml><?xml version="1.0" encoding="utf-8"?>
-<b:Sources xmlns:b="http://schemas.openxmlformats.org/officeDocument/2006/bibliography" xmlns="http://schemas.openxmlformats.org/officeDocument/2006/bibliography" SelectedStyle="\APASixthEditionOfficeOnline.xsl" StyleName="APA" Version="6"/>
+<b:Sources xmlns:b="http://schemas.openxmlformats.org/officeDocument/2006/bibliography" xmlns="http://schemas.openxmlformats.org/officeDocument/2006/bibliography" SelectedStyle="\APASixthEditionOfficeOnline.xsl" StyleName="APA" Version="6">
+  <b:Source>
+    <b:Tag>Hogzd3</b:Tag>
+    <b:SourceType>InternetSite</b:SourceType>
+    <b:Guid>{37F4EDCC-DDE6-47AB-85A0-7F8A7A14225D}</b:Guid>
+    <b:Author>
+      <b:Author>
+        <b:Corporate>Hogeschool NOVI B.V.</b:Corporate>
+      </b:Author>
+    </b:Author>
+    <b:Title>Haalbaarheidsstudie</b:Title>
+    <b:InternetSiteTitle>Edhub</b:InternetSiteTitle>
+    <b:Year>z.d.</b:Year>
+    <b:URL>https://edhub.novi.nl/study/courses/300/content/6992</b:URL>
+    <b:RefOrder>2</b:RefOrder>
+  </b:Source>
+  <b:Source>
+    <b:Tag>Hogzd4</b:Tag>
+    <b:SourceType>InternetSite</b:SourceType>
+    <b:Guid>{0E62197A-FA71-4301-A809-9464F1BAFDF5}</b:Guid>
+    <b:Author>
+      <b:Author>
+        <b:Corporate>Hogeschool NOVI B.V.</b:Corporate>
+      </b:Author>
+    </b:Author>
+    <b:Title>Definitiestudie</b:Title>
+    <b:InternetSiteTitle>Edhub</b:InternetSiteTitle>
+    <b:Year>z.d.</b:Year>
+    <b:URL>https://edhub.novi.nl/study/courses/300/content/6991</b:URL>
+    <b:RefOrder>1</b:RefOrder>
+  </b:Source>
+</b:Sources>
 </file>
 
 <file path=customXml/itemProps1.xml><?xml version="1.0" encoding="utf-8"?>
-<ds:datastoreItem xmlns:ds="http://schemas.openxmlformats.org/officeDocument/2006/customXml" ds:itemID="{D61DF04E-360A-49AE-AEBA-99A71D6E3BDA}">
+<ds:datastoreItem xmlns:ds="http://schemas.openxmlformats.org/officeDocument/2006/customXml" ds:itemID="{13587F77-A124-409E-9710-47DDEF617B92}">
   <ds:schemaRefs>
     <ds:schemaRef ds:uri="http://schemas.openxmlformats.org/officeDocument/2006/bibliography"/>
   </ds:schemaRefs>

</xml_diff>